<commit_message>
Road to 60 points
</commit_message>
<xml_diff>
--- a/Lab2_CT_Bernyk.docx
+++ b/Lab2_CT_Bernyk.docx
@@ -35,7 +35,15 @@
           <w:sz w:val="28"/>
           <w:szCs w:val="28"/>
         </w:rPr>
-        <w:t>Лабораторна робота 1.</w:t>
+        <w:t>Лабораторна робота 2</w:t>
+      </w:r>
+      <w:r>
+        <w:rPr>
+          <w:rFonts w:ascii="Times New Roman" w:hAnsi="Times New Roman" w:cs="Times New Roman"/>
+          <w:sz w:val="28"/>
+          <w:szCs w:val="28"/>
+        </w:rPr>
+        <w:t>.</w:t>
       </w:r>
     </w:p>
     <w:p>
@@ -97,25 +105,23 @@
           <w:sz w:val="28"/>
           <w:szCs w:val="28"/>
         </w:rPr>
-        <w:t xml:space="preserve">*Підключитися до </w:t>
-      </w:r>
-      <w:proofErr w:type="spellStart"/>
-      <w:r>
-        <w:rPr>
-          <w:rFonts w:ascii="Times New Roman" w:hAnsi="Times New Roman" w:cs="Times New Roman"/>
-          <w:sz w:val="28"/>
-          <w:szCs w:val="28"/>
-        </w:rPr>
-        <w:t>віртальної</w:t>
-      </w:r>
-      <w:proofErr w:type="spellEnd"/>
-      <w:r>
-        <w:rPr>
-          <w:rFonts w:ascii="Times New Roman" w:hAnsi="Times New Roman" w:cs="Times New Roman"/>
-          <w:sz w:val="28"/>
-          <w:szCs w:val="28"/>
-        </w:rPr>
-        <w:t xml:space="preserve"> машини через SSH використовуючи ключ </w:t>
+        <w:t>*Підключитися до вірт</w:t>
+      </w:r>
+      <w:r>
+        <w:rPr>
+          <w:rFonts w:ascii="Times New Roman" w:hAnsi="Times New Roman" w:cs="Times New Roman"/>
+          <w:sz w:val="28"/>
+          <w:szCs w:val="28"/>
+        </w:rPr>
+        <w:t>у</w:t>
+      </w:r>
+      <w:r>
+        <w:rPr>
+          <w:rFonts w:ascii="Times New Roman" w:hAnsi="Times New Roman" w:cs="Times New Roman"/>
+          <w:sz w:val="28"/>
+          <w:szCs w:val="28"/>
+        </w:rPr>
+        <w:t xml:space="preserve">альної машини через SSH використовуючи ключ </w:t>
       </w:r>
       <w:r>
         <w:rPr>
@@ -240,25 +246,23 @@
           <w:sz w:val="28"/>
           <w:szCs w:val="28"/>
         </w:rPr>
-        <w:t xml:space="preserve">Віртуальну машину для цієї лабораторної </w:t>
-      </w:r>
-      <w:proofErr w:type="spellStart"/>
-      <w:r>
-        <w:rPr>
-          <w:rFonts w:ascii="Times New Roman" w:hAnsi="Times New Roman" w:cs="Times New Roman"/>
-          <w:sz w:val="28"/>
-          <w:szCs w:val="28"/>
-        </w:rPr>
-        <w:t>робрти</w:t>
-      </w:r>
-      <w:proofErr w:type="spellEnd"/>
-      <w:r>
-        <w:rPr>
-          <w:rFonts w:ascii="Times New Roman" w:hAnsi="Times New Roman" w:cs="Times New Roman"/>
-          <w:sz w:val="28"/>
-          <w:szCs w:val="28"/>
-        </w:rPr>
-        <w:t xml:space="preserve"> створено на хмарному сервісі </w:t>
+        <w:t>Віртуальну машину для цієї лабораторної р</w:t>
+      </w:r>
+      <w:r>
+        <w:rPr>
+          <w:rFonts w:ascii="Times New Roman" w:hAnsi="Times New Roman" w:cs="Times New Roman"/>
+          <w:sz w:val="28"/>
+          <w:szCs w:val="28"/>
+        </w:rPr>
+        <w:t>обо</w:t>
+      </w:r>
+      <w:r>
+        <w:rPr>
+          <w:rFonts w:ascii="Times New Roman" w:hAnsi="Times New Roman" w:cs="Times New Roman"/>
+          <w:sz w:val="28"/>
+          <w:szCs w:val="28"/>
+        </w:rPr>
+        <w:t xml:space="preserve">ти створено на хмарному сервісі </w:t>
       </w:r>
       <w:r>
         <w:rPr>
@@ -275,25 +279,25 @@
           <w:sz w:val="28"/>
           <w:szCs w:val="28"/>
         </w:rPr>
-        <w:t xml:space="preserve">, за замовчуванням для підключення до неї необхідно використовувати ключ. В </w:t>
-      </w:r>
-      <w:proofErr w:type="spellStart"/>
-      <w:r>
-        <w:rPr>
-          <w:rFonts w:ascii="Times New Roman" w:hAnsi="Times New Roman" w:cs="Times New Roman"/>
-          <w:sz w:val="28"/>
-          <w:szCs w:val="28"/>
-        </w:rPr>
-        <w:t>данному</w:t>
-      </w:r>
-      <w:proofErr w:type="spellEnd"/>
-      <w:r>
-        <w:rPr>
-          <w:rFonts w:ascii="Times New Roman" w:hAnsi="Times New Roman" w:cs="Times New Roman"/>
-          <w:sz w:val="28"/>
-          <w:szCs w:val="28"/>
-        </w:rPr>
-        <w:t xml:space="preserve"> випадку це </w:t>
+        <w:t>, за замовчуванням для підключення до неї необхі</w:t>
+      </w:r>
+      <w:r>
+        <w:rPr>
+          <w:rFonts w:ascii="Times New Roman" w:hAnsi="Times New Roman" w:cs="Times New Roman"/>
+          <w:sz w:val="28"/>
+          <w:szCs w:val="28"/>
+        </w:rPr>
+        <w:t>дно використовувати ключ. В дан</w:t>
+      </w:r>
+      <w:bookmarkStart w:id="0" w:name="_GoBack"/>
+      <w:bookmarkEnd w:id="0"/>
+      <w:r>
+        <w:rPr>
+          <w:rFonts w:ascii="Times New Roman" w:hAnsi="Times New Roman" w:cs="Times New Roman"/>
+          <w:sz w:val="28"/>
+          <w:szCs w:val="28"/>
+        </w:rPr>
+        <w:t xml:space="preserve">ому випадку це </w:t>
       </w:r>
       <w:r>
         <w:rPr>
@@ -597,7 +601,6 @@
           <w:szCs w:val="28"/>
         </w:rPr>
       </w:pPr>
-      <w:bookmarkStart w:id="0" w:name="_GoBack"/>
       <w:r>
         <w:rPr>
           <w:noProof/>
@@ -639,7 +642,6 @@
           </wp:inline>
         </w:drawing>
       </w:r>
-      <w:bookmarkEnd w:id="0"/>
     </w:p>
     <w:p>
       <w:pPr>

</xml_diff>